<commit_message>
Initial Checkin of Plugin Lab
</commit_message>
<xml_diff>
--- a/Blitz-2016-CRM-Cap-Stone-Lab-Manual.docx
+++ b/Blitz-2016-CRM-Cap-Stone-Lab-Manual.docx
@@ -112,18 +112,8 @@
           <w:sz w:val="24"/>
           <w:szCs w:val="24"/>
         </w:rPr>
-        <w:t xml:space="preserve">Microsoft Dynamics CRM Web API, Angular 2.0, </w:t>
+        <w:t>Microsoft Dynamics CRM Web API, Angular 2.0, TypeScript</w:t>
       </w:r>
-      <w:proofErr w:type="spellStart"/>
-      <w:r>
-        <w:rPr>
-          <w:rFonts w:asciiTheme="minorHAnsi" w:hAnsiTheme="minorHAnsi" w:cstheme="minorHAnsi"/>
-          <w:sz w:val="24"/>
-          <w:szCs w:val="24"/>
-        </w:rPr>
-        <w:t>TypeScript</w:t>
-      </w:r>
-      <w:proofErr w:type="spellEnd"/>
     </w:p>
     <w:p/>
     <w:p/>
@@ -299,6 +289,7 @@
           <w:p>
             <w:pPr>
               <w:pStyle w:val="Heading2"/>
+              <w:outlineLvl w:val="1"/>
             </w:pPr>
             <w:r>
               <w:t>Installing the Angular 2.0 Resources</w:t>
@@ -397,25 +388,7 @@
                 <w:sz w:val="24"/>
                 <w:szCs w:val="24"/>
               </w:rPr>
-              <w:t xml:space="preserve">From the VS menu click ‘Package Manager Console’, which can be found in Tools &gt; </w:t>
-            </w:r>
-            <w:proofErr w:type="spellStart"/>
-            <w:r>
-              <w:rPr>
-                <w:rFonts w:asciiTheme="minorHAnsi" w:hAnsiTheme="minorHAnsi" w:cstheme="minorHAnsi"/>
-                <w:sz w:val="24"/>
-                <w:szCs w:val="24"/>
-              </w:rPr>
-              <w:t>NuGet</w:t>
-            </w:r>
-            <w:proofErr w:type="spellEnd"/>
-            <w:r>
-              <w:rPr>
-                <w:rFonts w:asciiTheme="minorHAnsi" w:hAnsiTheme="minorHAnsi" w:cstheme="minorHAnsi"/>
-                <w:sz w:val="24"/>
-                <w:szCs w:val="24"/>
-              </w:rPr>
-              <w:t xml:space="preserve"> Package Manager</w:t>
+              <w:t>From the VS menu click ‘Package Manager Console’, which can be found in Tools &gt; NuGet Package Manager</w:t>
             </w:r>
           </w:p>
           <w:p>
@@ -712,7 +685,6 @@
                 <w:szCs w:val="24"/>
               </w:rPr>
             </w:pPr>
-            <w:proofErr w:type="spellStart"/>
             <w:r>
               <w:rPr>
                 <w:rFonts w:asciiTheme="minorHAnsi" w:hAnsiTheme="minorHAnsi" w:cstheme="minorHAnsi"/>
@@ -720,17 +692,7 @@
                 <w:sz w:val="24"/>
                 <w:szCs w:val="24"/>
               </w:rPr>
-              <w:t>npm</w:t>
-            </w:r>
-            <w:proofErr w:type="spellEnd"/>
-            <w:r>
-              <w:rPr>
-                <w:rFonts w:asciiTheme="minorHAnsi" w:hAnsiTheme="minorHAnsi" w:cstheme="minorHAnsi"/>
-                <w:i/>
-                <w:sz w:val="24"/>
-                <w:szCs w:val="24"/>
-              </w:rPr>
-              <w:t xml:space="preserve"> install</w:t>
+              <w:t>npm install</w:t>
             </w:r>
           </w:p>
         </w:tc>
@@ -750,6 +712,7 @@
           <w:p>
             <w:pPr>
               <w:pStyle w:val="Heading2"/>
+              <w:outlineLvl w:val="1"/>
             </w:pPr>
             <w:r>
               <w:t>Debug the Project</w:t>
@@ -1073,6 +1036,7 @@
           <w:p>
             <w:pPr>
               <w:pStyle w:val="Heading2"/>
+              <w:outlineLvl w:val="1"/>
             </w:pPr>
           </w:p>
         </w:tc>
@@ -1090,6 +1054,7 @@
               <w14:uncheckedState w14:val="2610" w14:font="MS Gothic"/>
             </w14:checkbox>
           </w:sdtPr>
+          <w:sdtEndPr/>
           <w:sdtContent>
             <w:tc>
               <w:tcPr>
@@ -1218,6 +1183,7 @@
           <w:p>
             <w:pPr>
               <w:pStyle w:val="Heading2"/>
+              <w:outlineLvl w:val="1"/>
             </w:pPr>
             <w:r>
               <w:t xml:space="preserve">Wiring </w:t>
@@ -1272,6 +1238,7 @@
               <w14:uncheckedState w14:val="2610" w14:font="MS Gothic"/>
             </w14:checkbox>
           </w:sdtPr>
+          <w:sdtEndPr/>
           <w:sdtContent>
             <w:tc>
               <w:tcPr>
@@ -1335,33 +1302,15 @@
                 <w:sz w:val="24"/>
                 <w:szCs w:val="24"/>
               </w:rPr>
-              <w:t>place-order-</w:t>
-            </w:r>
-            <w:proofErr w:type="spellStart"/>
-            <w:r>
-              <w:rPr>
-                <w:rFonts w:asciiTheme="minorHAnsi" w:hAnsiTheme="minorHAnsi" w:cstheme="minorHAnsi"/>
-                <w:sz w:val="24"/>
-                <w:szCs w:val="24"/>
-              </w:rPr>
-              <w:t>ts</w:t>
-            </w:r>
-            <w:r>
-              <w:rPr>
-                <w:rFonts w:asciiTheme="minorHAnsi" w:hAnsiTheme="minorHAnsi" w:cstheme="minorHAnsi"/>
-                <w:sz w:val="24"/>
-                <w:szCs w:val="24"/>
-              </w:rPr>
-              <w:t>’</w:t>
-            </w:r>
-            <w:proofErr w:type="spellEnd"/>
-            <w:r>
-              <w:rPr>
-                <w:rFonts w:asciiTheme="minorHAnsi" w:hAnsiTheme="minorHAnsi" w:cstheme="minorHAnsi"/>
-                <w:sz w:val="24"/>
-                <w:szCs w:val="24"/>
-              </w:rPr>
-              <w:t xml:space="preserve"> file in the following directory</w:t>
+              <w:t>place-order-ts</w:t>
+            </w:r>
+            <w:r>
+              <w:rPr>
+                <w:rFonts w:asciiTheme="minorHAnsi" w:hAnsiTheme="minorHAnsi" w:cstheme="minorHAnsi"/>
+                <w:sz w:val="24"/>
+                <w:szCs w:val="24"/>
+              </w:rPr>
+              <w:t>’ file in the following directory</w:t>
             </w:r>
             <w:r>
               <w:rPr>
@@ -1389,34 +1338,14 @@
                 <w:szCs w:val="24"/>
               </w:rPr>
             </w:pPr>
-            <w:proofErr w:type="spellStart"/>
-            <w:r>
-              <w:rPr>
-                <w:rFonts w:asciiTheme="minorHAnsi" w:hAnsiTheme="minorHAnsi" w:cstheme="minorHAnsi"/>
-                <w:sz w:val="24"/>
-                <w:szCs w:val="24"/>
-              </w:rPr>
-              <w:t>TypeScript</w:t>
-            </w:r>
-            <w:proofErr w:type="spellEnd"/>
-            <w:r>
-              <w:rPr>
-                <w:rFonts w:asciiTheme="minorHAnsi" w:hAnsiTheme="minorHAnsi" w:cstheme="minorHAnsi"/>
-                <w:sz w:val="24"/>
-                <w:szCs w:val="24"/>
-              </w:rPr>
-              <w:t xml:space="preserve"> &gt; </w:t>
-            </w:r>
-            <w:proofErr w:type="spellStart"/>
-            <w:r>
-              <w:rPr>
-                <w:rFonts w:asciiTheme="minorHAnsi" w:hAnsiTheme="minorHAnsi" w:cstheme="minorHAnsi"/>
-                <w:sz w:val="24"/>
-                <w:szCs w:val="24"/>
-              </w:rPr>
-              <w:t>PizzaBuilder</w:t>
-            </w:r>
-            <w:proofErr w:type="spellEnd"/>
+            <w:r>
+              <w:rPr>
+                <w:rFonts w:asciiTheme="minorHAnsi" w:hAnsiTheme="minorHAnsi" w:cstheme="minorHAnsi"/>
+                <w:sz w:val="24"/>
+                <w:szCs w:val="24"/>
+              </w:rPr>
+              <w:t>TypeScript &gt; PizzaBuilder</w:t>
+            </w:r>
           </w:p>
         </w:tc>
       </w:tr>
@@ -1455,6 +1384,7 @@
               <w14:uncheckedState w14:val="2610" w14:font="MS Gothic"/>
             </w14:checkbox>
           </w:sdtPr>
+          <w:sdtEndPr/>
           <w:sdtContent>
             <w:tc>
               <w:tcPr>
@@ -1512,7 +1442,6 @@
               </w:rPr>
               <w:t>Add a new method named ‘</w:t>
             </w:r>
-            <w:proofErr w:type="spellStart"/>
             <w:r>
               <w:rPr>
                 <w:rFonts w:asciiTheme="minorHAnsi" w:hAnsiTheme="minorHAnsi" w:cstheme="minorHAnsi"/>
@@ -1521,7 +1450,6 @@
               </w:rPr>
               <w:t>submitOrder</w:t>
             </w:r>
-            <w:proofErr w:type="spellEnd"/>
             <w:r>
               <w:rPr>
                 <w:rFonts w:asciiTheme="minorHAnsi" w:hAnsiTheme="minorHAnsi" w:cstheme="minorHAnsi"/>
@@ -1596,27 +1524,7 @@
                 <w:sz w:val="24"/>
                 <w:szCs w:val="24"/>
               </w:rPr>
-              <w:t xml:space="preserve"> </w:t>
-            </w:r>
-            <w:proofErr w:type="spellStart"/>
-            <w:r>
-              <w:rPr>
-                <w:rFonts w:ascii="Calibri" w:eastAsia="Times New Roman" w:hAnsi="Calibri" w:cs="Calibri"/>
-                <w:color w:val="000000"/>
-                <w:sz w:val="24"/>
-                <w:szCs w:val="24"/>
-              </w:rPr>
-              <w:t>submitOrder</w:t>
-            </w:r>
-            <w:proofErr w:type="spellEnd"/>
-            <w:r>
-              <w:rPr>
-                <w:rFonts w:ascii="Calibri" w:eastAsia="Times New Roman" w:hAnsi="Calibri" w:cs="Calibri"/>
-                <w:color w:val="000000"/>
-                <w:sz w:val="24"/>
-                <w:szCs w:val="24"/>
-              </w:rPr>
-              <w:t xml:space="preserve"> </w:t>
+              <w:t xml:space="preserve"> submitOrder </w:t>
             </w:r>
             <w:r>
               <w:rPr>
@@ -1781,6 +1689,7 @@
               <w14:uncheckedState w14:val="2610" w14:font="MS Gothic"/>
             </w14:checkbox>
           </w:sdtPr>
+          <w:sdtEndPr/>
           <w:sdtContent>
             <w:tc>
               <w:tcPr>
@@ -1878,18 +1787,8 @@
                 <w:sz w:val="24"/>
                 <w:szCs w:val="24"/>
               </w:rPr>
-              <w:t xml:space="preserve">app &gt; Templates &gt; </w:t>
-            </w:r>
-            <w:proofErr w:type="spellStart"/>
-            <w:r>
-              <w:rPr>
-                <w:rFonts w:asciiTheme="minorHAnsi" w:hAnsiTheme="minorHAnsi" w:cstheme="minorHAnsi"/>
-                <w:sz w:val="24"/>
-                <w:szCs w:val="24"/>
-              </w:rPr>
-              <w:t>PizzaBuilder</w:t>
-            </w:r>
-            <w:proofErr w:type="spellEnd"/>
+              <w:t>app &gt; Templates &gt; PizzaBuilder</w:t>
+            </w:r>
           </w:p>
         </w:tc>
       </w:tr>
@@ -1928,6 +1827,7 @@
               <w14:uncheckedState w14:val="2610" w14:font="MS Gothic"/>
             </w14:checkbox>
           </w:sdtPr>
+          <w:sdtEndPr/>
           <w:sdtContent>
             <w:tc>
               <w:tcPr>
@@ -2049,55 +1949,7 @@
                 <w:sz w:val="22"/>
                 <w:szCs w:val="20"/>
               </w:rPr>
-              <w:t>"!_</w:t>
-            </w:r>
-            <w:proofErr w:type="spellStart"/>
-            <w:r>
-              <w:rPr>
-                <w:rFonts w:ascii="Courier New" w:eastAsia="Times New Roman" w:hAnsi="Courier New" w:cs="Courier New"/>
-                <w:b/>
-                <w:bCs/>
-                <w:color w:val="8000FF"/>
-                <w:sz w:val="22"/>
-                <w:szCs w:val="20"/>
-              </w:rPr>
-              <w:t>firstName</w:t>
-            </w:r>
-            <w:proofErr w:type="spellEnd"/>
-            <w:r>
-              <w:rPr>
-                <w:rFonts w:ascii="Courier New" w:eastAsia="Times New Roman" w:hAnsi="Courier New" w:cs="Courier New"/>
-                <w:b/>
-                <w:bCs/>
-                <w:color w:val="8000FF"/>
-                <w:sz w:val="22"/>
-                <w:szCs w:val="20"/>
-              </w:rPr>
-              <w:t xml:space="preserve"> || !_</w:t>
-            </w:r>
-            <w:proofErr w:type="spellStart"/>
-            <w:r>
-              <w:rPr>
-                <w:rFonts w:ascii="Courier New" w:eastAsia="Times New Roman" w:hAnsi="Courier New" w:cs="Courier New"/>
-                <w:b/>
-                <w:bCs/>
-                <w:color w:val="8000FF"/>
-                <w:sz w:val="22"/>
-                <w:szCs w:val="20"/>
-              </w:rPr>
-              <w:t>lastName</w:t>
-            </w:r>
-            <w:proofErr w:type="spellEnd"/>
-            <w:r>
-              <w:rPr>
-                <w:rFonts w:ascii="Courier New" w:eastAsia="Times New Roman" w:hAnsi="Courier New" w:cs="Courier New"/>
-                <w:b/>
-                <w:bCs/>
-                <w:color w:val="8000FF"/>
-                <w:sz w:val="22"/>
-                <w:szCs w:val="20"/>
-              </w:rPr>
-              <w:t xml:space="preserve"> || !_phone"</w:t>
+              <w:t>"!_firstName || !_lastName || !_phone"</w:t>
             </w:r>
             <w:r>
               <w:rPr>
@@ -2166,6 +2018,7 @@
               <w14:uncheckedState w14:val="2610" w14:font="MS Gothic"/>
             </w14:checkbox>
           </w:sdtPr>
+          <w:sdtEndPr/>
           <w:sdtContent>
             <w:tc>
               <w:tcPr>
@@ -2229,25 +2082,7 @@
                 <w:sz w:val="24"/>
                 <w:szCs w:val="24"/>
               </w:rPr>
-              <w:t xml:space="preserve"> for your </w:t>
-            </w:r>
-            <w:proofErr w:type="spellStart"/>
-            <w:r>
-              <w:rPr>
-                <w:rFonts w:asciiTheme="minorHAnsi" w:hAnsiTheme="minorHAnsi" w:cstheme="minorHAnsi"/>
-                <w:sz w:val="24"/>
-                <w:szCs w:val="24"/>
-              </w:rPr>
-              <w:t>submitOrder</w:t>
-            </w:r>
-            <w:proofErr w:type="spellEnd"/>
-            <w:r>
-              <w:rPr>
-                <w:rFonts w:asciiTheme="minorHAnsi" w:hAnsiTheme="minorHAnsi" w:cstheme="minorHAnsi"/>
-                <w:sz w:val="24"/>
-                <w:szCs w:val="24"/>
-              </w:rPr>
-              <w:t xml:space="preserve"> method</w:t>
+              <w:t xml:space="preserve"> for your submitOrder method</w:t>
             </w:r>
             <w:r>
               <w:rPr>
@@ -2332,19 +2167,11 @@
               </w:rPr>
               <w:t>(click)=”</w:t>
             </w:r>
-            <w:proofErr w:type="spellStart"/>
             <w:r>
               <w:rPr>
                 <w:sz w:val="22"/>
               </w:rPr>
-              <w:t>submitOrder</w:t>
-            </w:r>
-            <w:proofErr w:type="spellEnd"/>
-            <w:r>
-              <w:rPr>
-                <w:sz w:val="22"/>
-              </w:rPr>
-              <w:t>()</w:t>
+              <w:t>submitOrder()</w:t>
             </w:r>
             <w:r>
               <w:rPr>
@@ -2392,6 +2219,7 @@
               <w14:uncheckedState w14:val="2610" w14:font="MS Gothic"/>
             </w14:checkbox>
           </w:sdtPr>
+          <w:sdtEndPr/>
           <w:sdtContent>
             <w:tc>
               <w:tcPr>
@@ -2487,6 +2315,7 @@
               <w14:uncheckedState w14:val="2610" w14:font="MS Gothic"/>
             </w14:checkbox>
           </w:sdtPr>
+          <w:sdtEndPr/>
           <w:sdtContent>
             <w:tc>
               <w:tcPr>
@@ -2624,6 +2453,7 @@
           <w:p>
             <w:pPr>
               <w:pStyle w:val="Heading2"/>
+              <w:outlineLvl w:val="1"/>
               <w:rPr>
                 <w:rFonts w:asciiTheme="minorHAnsi" w:hAnsiTheme="minorHAnsi" w:cstheme="minorHAnsi"/>
                 <w:sz w:val="24"/>
@@ -2678,6 +2508,7 @@
               <w14:uncheckedState w14:val="2610" w14:font="MS Gothic"/>
             </w14:checkbox>
           </w:sdtPr>
+          <w:sdtEndPr/>
           <w:sdtContent>
             <w:tc>
               <w:tcPr>
@@ -2733,51 +2564,7 @@
                 <w:sz w:val="24"/>
                 <w:szCs w:val="24"/>
               </w:rPr>
-              <w:t>Close your browser and go back to the ‘place-</w:t>
-            </w:r>
-            <w:proofErr w:type="spellStart"/>
-            <w:r>
-              <w:rPr>
-                <w:rFonts w:asciiTheme="minorHAnsi" w:hAnsiTheme="minorHAnsi" w:cstheme="minorHAnsi"/>
-                <w:sz w:val="24"/>
-                <w:szCs w:val="24"/>
-              </w:rPr>
-              <w:t>order.ts</w:t>
-            </w:r>
-            <w:proofErr w:type="spellEnd"/>
-            <w:r>
-              <w:rPr>
-                <w:rFonts w:asciiTheme="minorHAnsi" w:hAnsiTheme="minorHAnsi" w:cstheme="minorHAnsi"/>
-                <w:sz w:val="24"/>
-                <w:szCs w:val="24"/>
-              </w:rPr>
-              <w:t>’ file</w:t>
-            </w:r>
-            <w:r>
-              <w:rPr>
-                <w:rFonts w:asciiTheme="minorHAnsi" w:hAnsiTheme="minorHAnsi" w:cstheme="minorHAnsi"/>
-                <w:sz w:val="24"/>
-                <w:szCs w:val="24"/>
-              </w:rPr>
-              <w:t xml:space="preserve"> and find the </w:t>
-            </w:r>
-            <w:proofErr w:type="spellStart"/>
-            <w:r>
-              <w:rPr>
-                <w:rFonts w:asciiTheme="minorHAnsi" w:hAnsiTheme="minorHAnsi" w:cstheme="minorHAnsi"/>
-                <w:sz w:val="24"/>
-                <w:szCs w:val="24"/>
-              </w:rPr>
-              <w:t>submitOrder</w:t>
-            </w:r>
-            <w:proofErr w:type="spellEnd"/>
-            <w:r>
-              <w:rPr>
-                <w:rFonts w:asciiTheme="minorHAnsi" w:hAnsiTheme="minorHAnsi" w:cstheme="minorHAnsi"/>
-                <w:sz w:val="24"/>
-                <w:szCs w:val="24"/>
-              </w:rPr>
-              <w:t xml:space="preserve"> you added. </w:t>
+              <w:t xml:space="preserve">Close your browser and go back to the ‘place-order.ts’ file and find the submitOrder you added. </w:t>
             </w:r>
           </w:p>
         </w:tc>
@@ -2817,6 +2604,7 @@
               <w14:uncheckedState w14:val="2610" w14:font="MS Gothic"/>
             </w14:checkbox>
           </w:sdtPr>
+          <w:sdtEndPr/>
           <w:sdtContent>
             <w:tc>
               <w:tcPr>
@@ -2963,6 +2751,7 @@
               <w14:uncheckedState w14:val="2610" w14:font="MS Gothic"/>
             </w14:checkbox>
           </w:sdtPr>
+          <w:sdtEndPr/>
           <w:sdtContent>
             <w:tc>
               <w:tcPr>
@@ -3018,33 +2807,15 @@
                 <w:sz w:val="24"/>
                 <w:szCs w:val="24"/>
               </w:rPr>
-              <w:t xml:space="preserve">To persist the order to CRM, we’re going to make use of the Create method provided by the </w:t>
-            </w:r>
-            <w:proofErr w:type="spellStart"/>
-            <w:r>
-              <w:rPr>
-                <w:rFonts w:asciiTheme="minorHAnsi" w:hAnsiTheme="minorHAnsi" w:cstheme="minorHAnsi"/>
-                <w:sz w:val="24"/>
-                <w:szCs w:val="24"/>
-              </w:rPr>
-              <w:t>C</w:t>
-            </w:r>
-            <w:r>
-              <w:rPr>
-                <w:rFonts w:asciiTheme="minorHAnsi" w:hAnsiTheme="minorHAnsi" w:cstheme="minorHAnsi"/>
-                <w:sz w:val="24"/>
-                <w:szCs w:val="24"/>
-              </w:rPr>
-              <w:t>rm.WebApi</w:t>
-            </w:r>
-            <w:proofErr w:type="spellEnd"/>
-            <w:r>
-              <w:rPr>
-                <w:rFonts w:asciiTheme="minorHAnsi" w:hAnsiTheme="minorHAnsi" w:cstheme="minorHAnsi"/>
-                <w:sz w:val="24"/>
-                <w:szCs w:val="24"/>
-              </w:rPr>
-              <w:t xml:space="preserve">, which is an </w:t>
+              <w:t>To persist the order to CRM, we’re going to make use of the Create method provided by the C</w:t>
+            </w:r>
+            <w:r>
+              <w:rPr>
+                <w:rFonts w:asciiTheme="minorHAnsi" w:hAnsiTheme="minorHAnsi" w:cstheme="minorHAnsi"/>
+                <w:sz w:val="24"/>
+                <w:szCs w:val="24"/>
+              </w:rPr>
+              <w:t xml:space="preserve">rm.WebApi, which is an </w:t>
             </w:r>
             <w:r>
               <w:rPr>
@@ -3108,34 +2879,16 @@
                 <w:sz w:val="24"/>
                 <w:szCs w:val="24"/>
               </w:rPr>
-              <w:t>to our class.  To do that, a</w:t>
-            </w:r>
-            <w:r>
-              <w:rPr>
-                <w:rFonts w:asciiTheme="minorHAnsi" w:hAnsiTheme="minorHAnsi" w:cstheme="minorHAnsi"/>
-                <w:sz w:val="24"/>
-                <w:szCs w:val="24"/>
-              </w:rPr>
-              <w:t>dd the following an import reference to the service at the top of the ‘</w:t>
-            </w:r>
-            <w:r>
-              <w:rPr>
-                <w:rFonts w:asciiTheme="minorHAnsi" w:hAnsiTheme="minorHAnsi" w:cstheme="minorHAnsi"/>
-                <w:sz w:val="24"/>
-                <w:szCs w:val="24"/>
-              </w:rPr>
-              <w:t>place-</w:t>
-            </w:r>
-            <w:proofErr w:type="spellStart"/>
-            <w:r>
-              <w:rPr>
-                <w:rFonts w:asciiTheme="minorHAnsi" w:hAnsiTheme="minorHAnsi" w:cstheme="minorHAnsi"/>
-                <w:sz w:val="24"/>
-                <w:szCs w:val="24"/>
-              </w:rPr>
-              <w:t>order.ts</w:t>
-            </w:r>
-            <w:proofErr w:type="spellEnd"/>
+              <w:t>to our class.  To do that, add the following an import reference to the service at the top of the ‘</w:t>
+            </w:r>
+            <w:r>
+              <w:rPr>
+                <w:rFonts w:asciiTheme="minorHAnsi" w:hAnsiTheme="minorHAnsi" w:cstheme="minorHAnsi"/>
+                <w:sz w:val="24"/>
+                <w:szCs w:val="24"/>
+              </w:rPr>
+              <w:t>place-order.ts</w:t>
+            </w:r>
             <w:r>
               <w:rPr>
                 <w:rFonts w:asciiTheme="minorHAnsi" w:hAnsiTheme="minorHAnsi" w:cstheme="minorHAnsi"/>
@@ -3163,7 +2916,6 @@
                 <w:szCs w:val="24"/>
               </w:rPr>
             </w:pPr>
-            <w:proofErr w:type="gramStart"/>
             <w:r>
               <w:rPr>
                 <w:rFonts w:ascii="Calibri" w:eastAsia="Times New Roman" w:hAnsi="Calibri" w:cs="Calibri"/>
@@ -3176,7 +2928,6 @@
               </w:rPr>
               <w:t>import</w:t>
             </w:r>
-            <w:proofErr w:type="gramEnd"/>
             <w:r>
               <w:rPr>
                 <w:rFonts w:ascii="Calibri" w:eastAsia="Times New Roman" w:hAnsi="Calibri" w:cs="Calibri"/>
@@ -3201,25 +2952,7 @@
                 <w:color w:val="000000"/>
                 <w:szCs w:val="20"/>
               </w:rPr>
-              <w:t xml:space="preserve"> </w:t>
-            </w:r>
-            <w:proofErr w:type="spellStart"/>
-            <w:r>
-              <w:rPr>
-                <w:rFonts w:ascii="Calibri" w:eastAsia="Times New Roman" w:hAnsi="Calibri" w:cs="Calibri"/>
-                <w:color w:val="000000"/>
-                <w:szCs w:val="20"/>
-              </w:rPr>
-              <w:t>Crm</w:t>
-            </w:r>
-            <w:proofErr w:type="spellEnd"/>
-            <w:r>
-              <w:rPr>
-                <w:rFonts w:ascii="Calibri" w:eastAsia="Times New Roman" w:hAnsi="Calibri" w:cs="Calibri"/>
-                <w:color w:val="000000"/>
-                <w:szCs w:val="20"/>
-              </w:rPr>
-              <w:t xml:space="preserve"> </w:t>
+              <w:t xml:space="preserve"> Crm </w:t>
             </w:r>
             <w:r>
               <w:rPr>
@@ -3245,25 +2978,7 @@
                 <w:color w:val="808080"/>
                 <w:szCs w:val="20"/>
               </w:rPr>
-              <w:t>"../Services/</w:t>
-            </w:r>
-            <w:proofErr w:type="spellStart"/>
-            <w:r>
-              <w:rPr>
-                <w:rFonts w:ascii="Calibri" w:eastAsia="Times New Roman" w:hAnsi="Calibri" w:cs="Calibri"/>
-                <w:color w:val="808080"/>
-                <w:szCs w:val="20"/>
-              </w:rPr>
-              <w:t>Crm.WebApi</w:t>
-            </w:r>
-            <w:proofErr w:type="spellEnd"/>
-            <w:r>
-              <w:rPr>
-                <w:rFonts w:ascii="Calibri" w:eastAsia="Times New Roman" w:hAnsi="Calibri" w:cs="Calibri"/>
-                <w:color w:val="808080"/>
-                <w:szCs w:val="20"/>
-              </w:rPr>
-              <w:t>"</w:t>
+              <w:t>"../Services/Crm.WebApi"</w:t>
             </w:r>
             <w:r>
               <w:rPr>
@@ -3313,6 +3028,7 @@
               <w14:uncheckedState w14:val="2610" w14:font="MS Gothic"/>
             </w14:checkbox>
           </w:sdtPr>
+          <w:sdtEndPr/>
           <w:sdtContent>
             <w:tc>
               <w:tcPr>
@@ -3376,25 +3092,7 @@
                 <w:sz w:val="24"/>
                 <w:szCs w:val="24"/>
               </w:rPr>
-              <w:t xml:space="preserve">we define a parameter in the constructor that is a </w:t>
-            </w:r>
-            <w:proofErr w:type="spellStart"/>
-            <w:r>
-              <w:rPr>
-                <w:rFonts w:asciiTheme="minorHAnsi" w:hAnsiTheme="minorHAnsi" w:cstheme="minorHAnsi"/>
-                <w:sz w:val="24"/>
-                <w:szCs w:val="24"/>
-              </w:rPr>
-              <w:t>Crm.WebApi</w:t>
-            </w:r>
-            <w:proofErr w:type="spellEnd"/>
-            <w:r>
-              <w:rPr>
-                <w:rFonts w:asciiTheme="minorHAnsi" w:hAnsiTheme="minorHAnsi" w:cstheme="minorHAnsi"/>
-                <w:sz w:val="24"/>
-                <w:szCs w:val="24"/>
-              </w:rPr>
-              <w:t xml:space="preserve"> object.  It’ll look like the following</w:t>
+              <w:t>we define a parameter in the constructor that is a Crm.WebApi object.  It’ll look like the following</w:t>
             </w:r>
           </w:p>
           <w:p>
@@ -3479,7 +3177,6 @@
               </w:rPr>
               <w:t xml:space="preserve"> </w:t>
             </w:r>
-            <w:proofErr w:type="spellStart"/>
             <w:r>
               <w:rPr>
                 <w:rFonts w:ascii="Calibri" w:eastAsia="Times New Roman" w:hAnsi="Calibri" w:cs="Calibri"/>
@@ -3488,7 +3185,6 @@
               </w:rPr>
               <w:t>Crm.WebApi</w:t>
             </w:r>
-            <w:proofErr w:type="spellEnd"/>
             <w:r>
               <w:rPr>
                 <w:rFonts w:ascii="Calibri" w:eastAsia="Times New Roman" w:hAnsi="Calibri" w:cs="Calibri"/>
@@ -3555,6 +3251,7 @@
               <w14:uncheckedState w14:val="2610" w14:font="MS Gothic"/>
             </w14:checkbox>
           </w:sdtPr>
+          <w:sdtEndPr/>
           <w:sdtContent>
             <w:tc>
               <w:tcPr>
@@ -3618,69 +3315,15 @@
                 <w:sz w:val="24"/>
                 <w:szCs w:val="24"/>
               </w:rPr>
-              <w:t xml:space="preserve"> let’s now refactor our </w:t>
-            </w:r>
-            <w:proofErr w:type="spellStart"/>
-            <w:r>
-              <w:rPr>
-                <w:rFonts w:asciiTheme="minorHAnsi" w:hAnsiTheme="minorHAnsi" w:cstheme="minorHAnsi"/>
-                <w:sz w:val="24"/>
-                <w:szCs w:val="24"/>
-              </w:rPr>
-              <w:t>submitOrder</w:t>
-            </w:r>
-            <w:proofErr w:type="spellEnd"/>
-            <w:r>
-              <w:rPr>
-                <w:rFonts w:asciiTheme="minorHAnsi" w:hAnsiTheme="minorHAnsi" w:cstheme="minorHAnsi"/>
-                <w:sz w:val="24"/>
-                <w:szCs w:val="24"/>
-              </w:rPr>
-              <w:t xml:space="preserve"> method to make use of our service.  To do that</w:t>
-            </w:r>
-            <w:r>
-              <w:rPr>
-                <w:rFonts w:asciiTheme="minorHAnsi" w:hAnsiTheme="minorHAnsi" w:cstheme="minorHAnsi"/>
-                <w:sz w:val="24"/>
-                <w:szCs w:val="24"/>
-              </w:rPr>
-              <w:t xml:space="preserve"> locate the </w:t>
-            </w:r>
-            <w:proofErr w:type="spellStart"/>
-            <w:r>
-              <w:rPr>
-                <w:rFonts w:asciiTheme="minorHAnsi" w:hAnsiTheme="minorHAnsi" w:cstheme="minorHAnsi"/>
-                <w:sz w:val="24"/>
-                <w:szCs w:val="24"/>
-              </w:rPr>
-              <w:t>submitOrder</w:t>
-            </w:r>
-            <w:proofErr w:type="spellEnd"/>
-            <w:r>
-              <w:rPr>
-                <w:rFonts w:asciiTheme="minorHAnsi" w:hAnsiTheme="minorHAnsi" w:cstheme="minorHAnsi"/>
-                <w:sz w:val="24"/>
-                <w:szCs w:val="24"/>
-              </w:rPr>
-              <w:t xml:space="preserve"> method in the ‘place-</w:t>
-            </w:r>
-            <w:proofErr w:type="spellStart"/>
-            <w:r>
-              <w:rPr>
-                <w:rFonts w:asciiTheme="minorHAnsi" w:hAnsiTheme="minorHAnsi" w:cstheme="minorHAnsi"/>
-                <w:sz w:val="24"/>
-                <w:szCs w:val="24"/>
-              </w:rPr>
-              <w:t>order.ts</w:t>
-            </w:r>
-            <w:proofErr w:type="spellEnd"/>
-            <w:r>
-              <w:rPr>
-                <w:rFonts w:asciiTheme="minorHAnsi" w:hAnsiTheme="minorHAnsi" w:cstheme="minorHAnsi"/>
-                <w:sz w:val="24"/>
-                <w:szCs w:val="24"/>
-              </w:rPr>
-              <w:t>’ file and remove the alert method you previously added and then add the following.</w:t>
+              <w:t xml:space="preserve"> let’s now refactor our submitOrder method to make use of our service.  To do that</w:t>
+            </w:r>
+            <w:r>
+              <w:rPr>
+                <w:rFonts w:asciiTheme="minorHAnsi" w:hAnsiTheme="minorHAnsi" w:cstheme="minorHAnsi"/>
+                <w:sz w:val="24"/>
+                <w:szCs w:val="24"/>
+              </w:rPr>
+              <w:t xml:space="preserve"> locate the submitOrder method in the ‘place-order.ts’ file and remove the alert method you previously added and then add the following.</w:t>
             </w:r>
           </w:p>
           <w:p>
@@ -3729,16 +3372,7 @@
                 <w:color w:val="000000"/>
                 <w:szCs w:val="20"/>
               </w:rPr>
-              <w:t>_</w:t>
-            </w:r>
-            <w:proofErr w:type="spellStart"/>
-            <w:r>
-              <w:rPr>
-                <w:rFonts w:ascii="Calibri" w:eastAsia="Times New Roman" w:hAnsi="Calibri" w:cs="Calibri"/>
-                <w:color w:val="000000"/>
-                <w:szCs w:val="20"/>
-              </w:rPr>
-              <w:t>service</w:t>
+              <w:t>_service</w:t>
             </w:r>
             <w:r>
               <w:rPr>
@@ -3758,7 +3392,6 @@
               </w:rPr>
               <w:t>Create</w:t>
             </w:r>
-            <w:proofErr w:type="spellEnd"/>
             <w:r>
               <w:rPr>
                 <w:rFonts w:ascii="Calibri" w:eastAsia="Times New Roman" w:hAnsi="Calibri" w:cs="Calibri"/>
@@ -3775,25 +3408,7 @@
                 <w:color w:val="000000"/>
                 <w:szCs w:val="20"/>
               </w:rPr>
-              <w:t>“</w:t>
-            </w:r>
-            <w:proofErr w:type="spellStart"/>
-            <w:r>
-              <w:rPr>
-                <w:rFonts w:ascii="Calibri" w:eastAsia="Times New Roman" w:hAnsi="Calibri" w:cs="Calibri"/>
-                <w:color w:val="000000"/>
-                <w:szCs w:val="20"/>
-              </w:rPr>
-              <w:t>ch_order</w:t>
-            </w:r>
-            <w:proofErr w:type="spellEnd"/>
-            <w:r>
-              <w:rPr>
-                <w:rFonts w:ascii="Calibri" w:eastAsia="Times New Roman" w:hAnsi="Calibri" w:cs="Calibri"/>
-                <w:color w:val="000000"/>
-                <w:szCs w:val="20"/>
-              </w:rPr>
-              <w:t>”</w:t>
+              <w:t>“ch_order”</w:t>
             </w:r>
             <w:r>
               <w:rPr>
@@ -3925,43 +3540,7 @@
                 <w:sz w:val="24"/>
                 <w:szCs w:val="24"/>
               </w:rPr>
-              <w:t xml:space="preserve">  Since the Create method returns a promise we can make use of the ‘then’ method handle the response from the CRM Web API.  To do that refactor the </w:t>
-            </w:r>
-            <w:proofErr w:type="spellStart"/>
-            <w:r>
-              <w:rPr>
-                <w:rFonts w:asciiTheme="minorHAnsi" w:hAnsiTheme="minorHAnsi" w:cstheme="minorHAnsi"/>
-                <w:sz w:val="24"/>
-                <w:szCs w:val="24"/>
-              </w:rPr>
-              <w:t>submitOrder</w:t>
-            </w:r>
-            <w:proofErr w:type="spellEnd"/>
-            <w:r>
-              <w:rPr>
-                <w:rFonts w:asciiTheme="minorHAnsi" w:hAnsiTheme="minorHAnsi" w:cstheme="minorHAnsi"/>
-                <w:sz w:val="24"/>
-                <w:szCs w:val="24"/>
-              </w:rPr>
-              <w:t xml:space="preserve"> method in the ‘place-</w:t>
-            </w:r>
-            <w:proofErr w:type="spellStart"/>
-            <w:r>
-              <w:rPr>
-                <w:rFonts w:asciiTheme="minorHAnsi" w:hAnsiTheme="minorHAnsi" w:cstheme="minorHAnsi"/>
-                <w:sz w:val="24"/>
-                <w:szCs w:val="24"/>
-              </w:rPr>
-              <w:t>order.ts</w:t>
-            </w:r>
-            <w:proofErr w:type="spellEnd"/>
-            <w:r>
-              <w:rPr>
-                <w:rFonts w:asciiTheme="minorHAnsi" w:hAnsiTheme="minorHAnsi" w:cstheme="minorHAnsi"/>
-                <w:sz w:val="24"/>
-                <w:szCs w:val="24"/>
-              </w:rPr>
-              <w:t>’ file to look like this</w:t>
+              <w:t xml:space="preserve">  Since the Create method returns a promise we can make use of the ‘then’ method handle the response from the CRM Web API.  To do that refactor the submitOrder method in the ‘place-order.ts’ file to look like this</w:t>
             </w:r>
           </w:p>
           <w:p>
@@ -4018,16 +3597,7 @@
                 <w:color w:val="000000"/>
                 <w:szCs w:val="20"/>
               </w:rPr>
-              <w:t>_</w:t>
-            </w:r>
-            <w:proofErr w:type="spellStart"/>
-            <w:r>
-              <w:rPr>
-                <w:rFonts w:ascii="Calibri" w:eastAsia="Times New Roman" w:hAnsi="Calibri" w:cs="Calibri"/>
-                <w:color w:val="000000"/>
-                <w:szCs w:val="20"/>
-              </w:rPr>
-              <w:t>client</w:t>
+              <w:t>_client</w:t>
             </w:r>
             <w:r>
               <w:rPr>
@@ -4047,7 +3617,6 @@
               </w:rPr>
               <w:t>Create</w:t>
             </w:r>
-            <w:proofErr w:type="spellEnd"/>
             <w:r>
               <w:rPr>
                 <w:rFonts w:ascii="Calibri" w:eastAsia="Times New Roman" w:hAnsi="Calibri" w:cs="Calibri"/>
@@ -4064,25 +3633,7 @@
                 <w:color w:val="808080"/>
                 <w:szCs w:val="20"/>
               </w:rPr>
-              <w:t>"</w:t>
-            </w:r>
-            <w:proofErr w:type="spellStart"/>
-            <w:r>
-              <w:rPr>
-                <w:rFonts w:ascii="Calibri" w:eastAsia="Times New Roman" w:hAnsi="Calibri" w:cs="Calibri"/>
-                <w:color w:val="808080"/>
-                <w:szCs w:val="20"/>
-              </w:rPr>
-              <w:t>ch_order</w:t>
-            </w:r>
-            <w:proofErr w:type="spellEnd"/>
-            <w:r>
-              <w:rPr>
-                <w:rFonts w:ascii="Calibri" w:eastAsia="Times New Roman" w:hAnsi="Calibri" w:cs="Calibri"/>
-                <w:color w:val="808080"/>
-                <w:szCs w:val="20"/>
-              </w:rPr>
-              <w:t>"</w:t>
+              <w:t>"ch_order"</w:t>
             </w:r>
             <w:r>
               <w:rPr>
@@ -4158,7 +3709,6 @@
               </w:rPr>
               <w:t>((</w:t>
             </w:r>
-            <w:proofErr w:type="spellStart"/>
             <w:r>
               <w:rPr>
                 <w:rFonts w:ascii="Calibri" w:eastAsia="Times New Roman" w:hAnsi="Calibri" w:cs="Calibri"/>
@@ -4167,7 +3717,6 @@
               </w:rPr>
               <w:t>recordId</w:t>
             </w:r>
-            <w:proofErr w:type="spellEnd"/>
             <w:r>
               <w:rPr>
                 <w:rFonts w:ascii="Calibri" w:eastAsia="Times New Roman" w:hAnsi="Calibri" w:cs="Calibri"/>
@@ -4260,25 +3809,7 @@
                 <w:color w:val="000000"/>
                 <w:szCs w:val="20"/>
               </w:rPr>
-              <w:t>_</w:t>
-            </w:r>
-            <w:proofErr w:type="spellStart"/>
-            <w:r>
-              <w:rPr>
-                <w:rFonts w:ascii="Calibri" w:eastAsia="Times New Roman" w:hAnsi="Calibri" w:cs="Calibri"/>
-                <w:color w:val="000000"/>
-                <w:szCs w:val="20"/>
-              </w:rPr>
-              <w:t>isSubmitted</w:t>
-            </w:r>
-            <w:proofErr w:type="spellEnd"/>
-            <w:r>
-              <w:rPr>
-                <w:rFonts w:ascii="Calibri" w:eastAsia="Times New Roman" w:hAnsi="Calibri" w:cs="Calibri"/>
-                <w:color w:val="000000"/>
-                <w:szCs w:val="20"/>
-              </w:rPr>
-              <w:t xml:space="preserve"> </w:t>
+              <w:t xml:space="preserve">_isSubmitted </w:t>
             </w:r>
             <w:r>
               <w:rPr>
@@ -4366,25 +3897,7 @@
                 <w:color w:val="000000"/>
                 <w:szCs w:val="20"/>
               </w:rPr>
-              <w:t>_</w:t>
-            </w:r>
-            <w:proofErr w:type="spellStart"/>
-            <w:r>
-              <w:rPr>
-                <w:rFonts w:ascii="Calibri" w:eastAsia="Times New Roman" w:hAnsi="Calibri" w:cs="Calibri"/>
-                <w:color w:val="000000"/>
-                <w:szCs w:val="20"/>
-              </w:rPr>
-              <w:t>isSaving</w:t>
-            </w:r>
-            <w:proofErr w:type="spellEnd"/>
-            <w:r>
-              <w:rPr>
-                <w:rFonts w:ascii="Calibri" w:eastAsia="Times New Roman" w:hAnsi="Calibri" w:cs="Calibri"/>
-                <w:color w:val="000000"/>
-                <w:szCs w:val="20"/>
-              </w:rPr>
-              <w:t xml:space="preserve"> </w:t>
+              <w:t xml:space="preserve">_isSaving </w:t>
             </w:r>
             <w:r>
               <w:rPr>
@@ -4548,7 +4061,6 @@
               </w:rPr>
               <w:t xml:space="preserve"> </w:t>
             </w:r>
-            <w:proofErr w:type="spellStart"/>
             <w:r>
               <w:rPr>
                 <w:rFonts w:ascii="Calibri" w:eastAsia="Times New Roman" w:hAnsi="Calibri" w:cs="Calibri"/>
@@ -4579,7 +4091,6 @@
               </w:rPr>
               <w:t>handleException</w:t>
             </w:r>
-            <w:proofErr w:type="spellEnd"/>
             <w:r>
               <w:rPr>
                 <w:rFonts w:ascii="Calibri" w:eastAsia="Times New Roman" w:hAnsi="Calibri" w:cs="Calibri"/>
@@ -4670,6 +4181,69 @@
                 <w:szCs w:val="24"/>
               </w:rPr>
             </w:pPr>
+            <w:r>
+              <w:rPr>
+                <w:rFonts w:asciiTheme="minorHAnsi" w:hAnsiTheme="minorHAnsi" w:cstheme="minorHAnsi"/>
+                <w:sz w:val="24"/>
+                <w:szCs w:val="24"/>
+              </w:rPr>
+              <w:t>The order is now persisted to CRM and you can view it by browsing to</w:t>
+            </w:r>
+          </w:p>
+          <w:p>
+            <w:pPr>
+              <w:rPr>
+                <w:rFonts w:asciiTheme="minorHAnsi" w:hAnsiTheme="minorHAnsi" w:cstheme="minorHAnsi"/>
+                <w:sz w:val="24"/>
+                <w:szCs w:val="24"/>
+              </w:rPr>
+            </w:pPr>
+          </w:p>
+          <w:p>
+            <w:pPr>
+              <w:rPr>
+                <w:rFonts w:asciiTheme="minorHAnsi" w:hAnsiTheme="minorHAnsi" w:cstheme="minorHAnsi"/>
+                <w:sz w:val="24"/>
+                <w:szCs w:val="24"/>
+              </w:rPr>
+            </w:pPr>
+            <w:hyperlink r:id="rId12" w:history="1">
+              <w:r>
+                <w:rPr>
+                  <w:rStyle w:val="Hyperlink"/>
+                  <w:rFonts w:asciiTheme="minorHAnsi" w:hAnsiTheme="minorHAnsi" w:cstheme="minorHAnsi"/>
+                  <w:sz w:val="24"/>
+                  <w:szCs w:val="24"/>
+                </w:rPr>
+                <w:t>https://blitz2016.crm.dynamics.com</w:t>
+              </w:r>
+            </w:hyperlink>
+          </w:p>
+          <w:p>
+            <w:pPr>
+              <w:rPr>
+                <w:rFonts w:asciiTheme="minorHAnsi" w:hAnsiTheme="minorHAnsi" w:cstheme="minorHAnsi"/>
+                <w:sz w:val="24"/>
+                <w:szCs w:val="24"/>
+              </w:rPr>
+            </w:pPr>
+          </w:p>
+          <w:p>
+            <w:pPr>
+              <w:rPr>
+                <w:rFonts w:asciiTheme="minorHAnsi" w:hAnsiTheme="minorHAnsi" w:cstheme="minorHAnsi"/>
+                <w:sz w:val="24"/>
+                <w:szCs w:val="24"/>
+              </w:rPr>
+            </w:pPr>
+            <w:r>
+              <w:rPr>
+                <w:rFonts w:asciiTheme="minorHAnsi" w:hAnsiTheme="minorHAnsi" w:cstheme="minorHAnsi"/>
+                <w:sz w:val="24"/>
+                <w:szCs w:val="24"/>
+              </w:rPr>
+              <w:t>login in and navigating to the orders grid.</w:t>
+            </w:r>
           </w:p>
         </w:tc>
       </w:tr>
@@ -4726,21 +4300,22 @@
           </w:tcPr>
           <w:p>
             <w:pPr>
-              <w:jc w:val="center"/>
-              <w:rPr>
-                <w:rFonts w:asciiTheme="minorHAnsi" w:hAnsiTheme="minorHAnsi" w:cstheme="minorHAnsi"/>
-                <w:sz w:val="24"/>
-                <w:szCs w:val="24"/>
-              </w:rPr>
-            </w:pPr>
-            <w:r>
-              <w:rPr>
-                <w:rFonts w:asciiTheme="minorHAnsi" w:hAnsiTheme="minorHAnsi" w:cstheme="minorHAnsi"/>
-                <w:sz w:val="24"/>
-                <w:szCs w:val="24"/>
-              </w:rPr>
-              <w:t xml:space="preserve">r </w:t>
-            </w:r>
+              <w:rPr>
+                <w:rFonts w:asciiTheme="minorHAnsi" w:hAnsiTheme="minorHAnsi" w:cstheme="minorHAnsi"/>
+                <w:sz w:val="24"/>
+                <w:szCs w:val="24"/>
+              </w:rPr>
+            </w:pPr>
+            <w:r>
+              <w:rPr>
+                <w:rFonts w:asciiTheme="minorHAnsi" w:hAnsiTheme="minorHAnsi" w:cstheme="minorHAnsi"/>
+                <w:sz w:val="24"/>
+                <w:szCs w:val="24"/>
+              </w:rPr>
+              <w:t>Great, but we still need to tell the user their order number.</w:t>
+            </w:r>
+            <w:bookmarkStart w:id="2" w:name="_GoBack"/>
+            <w:bookmarkEnd w:id="2"/>
           </w:p>
         </w:tc>
       </w:tr>
@@ -5325,8 +4900,6 @@
             </w:r>
           </w:p>
         </w:tc>
-        <w:bookmarkStart w:id="2" w:name="_GoBack"/>
-        <w:bookmarkEnd w:id="2"/>
       </w:tr>
       <w:tr>
         <w:tc>
@@ -5619,6 +5192,7 @@
               <w14:uncheckedState w14:val="2610" w14:font="MS Gothic"/>
             </w14:checkbox>
           </w:sdtPr>
+          <w:sdtEndPr/>
           <w:sdtContent>
             <w:tc>
               <w:tcPr>
@@ -5717,7 +5291,7 @@
                           <pic:cNvPicPr/>
                         </pic:nvPicPr>
                         <pic:blipFill>
-                          <a:blip r:embed="rId12" cstate="print">
+                          <a:blip r:embed="rId13" cstate="print">
                             <a:extLst>
                               <a:ext uri="{28A0092B-C50C-407E-A947-70E740481C1C}">
                                 <a14:useLocalDpi xmlns:a14="http://schemas.microsoft.com/office/drawing/2010/main" val="0"/>
@@ -5749,10 +5323,10 @@
     </w:tbl>
     <w:p/>
     <w:sectPr>
-      <w:headerReference w:type="default" r:id="rId13"/>
-      <w:footerReference w:type="default" r:id="rId14"/>
-      <w:headerReference w:type="first" r:id="rId15"/>
-      <w:footerReference w:type="first" r:id="rId16"/>
+      <w:headerReference w:type="default" r:id="rId14"/>
+      <w:footerReference w:type="default" r:id="rId15"/>
+      <w:headerReference w:type="first" r:id="rId16"/>
+      <w:footerReference w:type="first" r:id="rId17"/>
       <w:pgSz w:w="12240" w:h="15840" w:code="1"/>
       <w:pgMar w:top="720" w:right="432" w:bottom="720" w:left="432" w:header="432" w:footer="432" w:gutter="0"/>
       <w:cols w:space="720"/>
@@ -10440,6 +10014,7 @@
   <w:style w:type="character" w:default="1" w:styleId="DefaultParagraphFont">
     <w:name w:val="Default Paragraph Font"/>
     <w:uiPriority w:val="1"/>
+    <w:semiHidden/>
     <w:unhideWhenUsed/>
   </w:style>
   <w:style w:type="table" w:default="1" w:styleId="TableNormal">
@@ -11072,7 +10647,7 @@
 </file>
 
 <file path=customXml/itemProps1.xml><?xml version="1.0" encoding="utf-8"?>
-<ds:datastoreItem xmlns:ds="http://schemas.openxmlformats.org/officeDocument/2006/customXml" ds:itemID="{71084EE4-F480-4C8C-A46D-FD381A30CFC1}">
+<ds:datastoreItem xmlns:ds="http://schemas.openxmlformats.org/officeDocument/2006/customXml" ds:itemID="{C50F5934-8297-4C42-B7E1-4E161A4D9439}">
   <ds:schemaRefs>
     <ds:schemaRef ds:uri="http://schemas.openxmlformats.org/officeDocument/2006/bibliography"/>
   </ds:schemaRefs>

</xml_diff>